<commit_message>
update CV and site
</commit_message>
<xml_diff>
--- a/CV/Nicholas_Giangreco_CV.docx
+++ b/CV/Nicholas_Giangreco_CV.docx
@@ -13,7 +13,7 @@
         <w:t xml:space="preserve"> </w:t>
       </w:r>
       <w:r>
-        <w:t xml:space="preserve">Giangrecco</w:t>
+        <w:t xml:space="preserve">Giangreco</w:t>
       </w:r>
     </w:p>
     <w:bookmarkStart w:id="26" w:name="X6e6a496bc627fe1ae33a730e3c66c5382d3abe6"/>
@@ -127,7 +127,7 @@
         <w:t xml:space="preserve"> </w:t>
       </w:r>
       <w:r>
-        <w:t xml:space="preserve">November 23rd 2021</w:t>
+        <w:t xml:space="preserve">December 24th 2021</w:t>
       </w:r>
     </w:p>
     <w:tbl>
@@ -278,13 +278,54 @@
       </w:tr>
     </w:tbl>
     <w:bookmarkEnd w:id="26"/>
-    <w:bookmarkStart w:id="33" w:name="work-experience"/>
+    <w:bookmarkStart w:id="34" w:name="work-experience"/>
     <w:p>
       <w:pPr>
         <w:pStyle w:val="Heading2"/>
       </w:pPr>
       <w:r>
         <w:t xml:space="preserve">WORK EXPERIENCE</w:t>
+      </w:r>
+    </w:p>
+    <w:p>
+      <w:pPr>
+        <w:pStyle w:val="DefinitionTerm"/>
+      </w:pPr>
+      <w:r>
+        <w:t xml:space="preserve">2021 - Present</w:t>
+      </w:r>
+    </w:p>
+    <w:p>
+      <w:pPr>
+        <w:pStyle w:val="Definition"/>
+      </w:pPr>
+      <w:r>
+        <w:rPr>
+          <w:b/>
+        </w:rPr>
+        <w:t xml:space="preserve">Associate Scientist, Quantitative Translational Scientist</w:t>
+      </w:r>
+      <w:r>
+        <w:t xml:space="preserve"> </w:t>
+      </w:r>
+      <w:hyperlink r:id="rId27">
+        <w:r>
+          <w:rPr>
+            <w:rStyle w:val="Hyperlink"/>
+          </w:rPr>
+          <w:t xml:space="preserve">(Regeneron Pharmaceuticals Inc.)</w:t>
+        </w:r>
+      </w:hyperlink>
+      <w:r>
+        <w:t xml:space="preserve">; Tarrytown, NY</w:t>
+      </w:r>
+    </w:p>
+    <w:p>
+      <w:pPr>
+        <w:pStyle w:val="Definition"/>
+      </w:pPr>
+      <w:r>
+        <w:t xml:space="preserve">Precision Medicine</w:t>
       </w:r>
     </w:p>
     <w:p>
@@ -308,7 +349,7 @@
       <w:r>
         <w:t xml:space="preserve"> </w:t>
       </w:r>
-      <w:hyperlink r:id="rId27">
+      <w:hyperlink r:id="rId28">
         <w:r>
           <w:rPr>
             <w:rStyle w:val="Hyperlink"/>
@@ -330,7 +371,7 @@
       <w:r>
         <w:t xml:space="preserve"> </w:t>
       </w:r>
-      <w:hyperlink r:id="rId28">
+      <w:hyperlink r:id="rId29">
         <w:r>
           <w:rPr>
             <w:rStyle w:val="Hyperlink"/>
@@ -360,7 +401,7 @@
       <w:r>
         <w:t xml:space="preserve"> </w:t>
       </w:r>
-      <w:hyperlink r:id="rId29">
+      <w:hyperlink r:id="rId30">
         <w:r>
           <w:rPr>
             <w:rStyle w:val="Hyperlink"/>
@@ -409,7 +450,7 @@
       <w:r>
         <w:t xml:space="preserve"> </w:t>
       </w:r>
-      <w:hyperlink r:id="rId30">
+      <w:hyperlink r:id="rId31">
         <w:r>
           <w:rPr>
             <w:rStyle w:val="Hyperlink"/>
@@ -450,7 +491,7 @@
       <w:r>
         <w:t xml:space="preserve"> </w:t>
       </w:r>
-      <w:hyperlink r:id="rId31">
+      <w:hyperlink r:id="rId32">
         <w:r>
           <w:rPr>
             <w:rStyle w:val="Hyperlink"/>
@@ -491,7 +532,7 @@
       <w:r>
         <w:t xml:space="preserve"> </w:t>
       </w:r>
-      <w:hyperlink r:id="rId32">
+      <w:hyperlink r:id="rId33">
         <w:r>
           <w:rPr>
             <w:rStyle w:val="Hyperlink"/>
@@ -519,8 +560,8 @@
         <w:t xml:space="preserve">Investigated ovarian endometrioid tumorigenesis by integrating and analyzing RNASeq and DNA methylation sequencing (MBD-Seq).</w:t>
       </w:r>
     </w:p>
-    <w:bookmarkEnd w:id="33"/>
-    <w:bookmarkStart w:id="36" w:name="education"/>
+    <w:bookmarkEnd w:id="34"/>
+    <w:bookmarkStart w:id="37" w:name="education"/>
     <w:p>
       <w:pPr>
         <w:pStyle w:val="Heading2"/>
@@ -541,7 +582,7 @@
       <w:pPr>
         <w:pStyle w:val="Definition"/>
       </w:pPr>
-      <w:hyperlink r:id="rId34">
+      <w:hyperlink r:id="rId35">
         <w:r>
           <w:rPr>
             <w:rStyle w:val="Hyperlink"/>
@@ -564,7 +605,7 @@
       <w:r>
         <w:t xml:space="preserve"> </w:t>
       </w:r>
-      <w:hyperlink r:id="rId35">
+      <w:hyperlink r:id="rId36">
         <w:r>
           <w:rPr>
             <w:rStyle w:val="Hyperlink"/>
@@ -603,8 +644,8 @@
         <w:t xml:space="preserve">; University of Rochester, Rochester, NY</w:t>
       </w:r>
     </w:p>
-    <w:bookmarkEnd w:id="36"/>
-    <w:bookmarkStart w:id="49" w:name="publications"/>
+    <w:bookmarkEnd w:id="37"/>
+    <w:bookmarkStart w:id="50" w:name="publications"/>
     <w:p>
       <w:pPr>
         <w:pStyle w:val="Heading2"/>
@@ -633,7 +674,7 @@
       <w:r>
         <w:t xml:space="preserve"> </w:t>
       </w:r>
-      <w:hyperlink r:id="rId37">
+      <w:hyperlink r:id="rId38">
         <w:r>
           <w:rPr>
             <w:rStyle w:val="Hyperlink"/>
@@ -665,7 +706,7 @@
       <w:r>
         <w:t xml:space="preserve"> </w:t>
       </w:r>
-      <w:hyperlink r:id="rId38">
+      <w:hyperlink r:id="rId39">
         <w:r>
           <w:rPr>
             <w:rStyle w:val="Hyperlink"/>
@@ -697,7 +738,7 @@
       <w:r>
         <w:t xml:space="preserve"> </w:t>
       </w:r>
-      <w:hyperlink r:id="rId39">
+      <w:hyperlink r:id="rId40">
         <w:r>
           <w:rPr>
             <w:rStyle w:val="Hyperlink"/>
@@ -732,7 +773,7 @@
       <w:r>
         <w:t xml:space="preserve"> </w:t>
       </w:r>
-      <w:hyperlink r:id="rId40">
+      <w:hyperlink r:id="rId41">
         <w:r>
           <w:rPr>
             <w:rStyle w:val="Hyperlink"/>
@@ -749,7 +790,7 @@
       <w:r>
         <w:t xml:space="preserve"> </w:t>
       </w:r>
-      <w:hyperlink r:id="rId41">
+      <w:hyperlink r:id="rId42">
         <w:r>
           <w:rPr>
             <w:rStyle w:val="Hyperlink"/>
@@ -778,7 +819,7 @@
       <w:r>
         <w:t xml:space="preserve"> </w:t>
       </w:r>
-      <w:hyperlink r:id="rId42">
+      <w:hyperlink r:id="rId43">
         <w:r>
           <w:rPr>
             <w:rStyle w:val="Hyperlink"/>
@@ -813,7 +854,7 @@
       <w:r>
         <w:t xml:space="preserve"> </w:t>
       </w:r>
-      <w:hyperlink r:id="rId43">
+      <w:hyperlink r:id="rId44">
         <w:r>
           <w:rPr>
             <w:rStyle w:val="Hyperlink"/>
@@ -851,7 +892,7 @@
       <w:r>
         <w:t xml:space="preserve"> </w:t>
       </w:r>
-      <w:hyperlink r:id="rId44">
+      <w:hyperlink r:id="rId45">
         <w:r>
           <w:rPr>
             <w:rStyle w:val="Hyperlink"/>
@@ -892,7 +933,7 @@
       <w:r>
         <w:t xml:space="preserve"> </w:t>
       </w:r>
-      <w:hyperlink r:id="rId45">
+      <w:hyperlink r:id="rId46">
         <w:r>
           <w:rPr>
             <w:rStyle w:val="Hyperlink"/>
@@ -930,7 +971,7 @@
       <w:r>
         <w:t xml:space="preserve"> </w:t>
       </w:r>
-      <w:hyperlink r:id="rId46">
+      <w:hyperlink r:id="rId47">
         <w:r>
           <w:rPr>
             <w:rStyle w:val="Hyperlink"/>
@@ -1018,7 +1059,7 @@
       <w:pPr>
         <w:pStyle w:val="FirstParagraph"/>
       </w:pPr>
-      <w:hyperlink r:id="rId47">
+      <w:hyperlink r:id="rId48">
         <w:r>
           <w:rPr>
             <w:rStyle w:val="Hyperlink"/>
@@ -1032,7 +1073,7 @@
       <w:pPr>
         <w:pStyle w:val="BodyText"/>
       </w:pPr>
-      <w:hyperlink r:id="rId48">
+      <w:hyperlink r:id="rId49">
         <w:r>
           <w:rPr>
             <w:rStyle w:val="Hyperlink"/>
@@ -1042,8 +1083,8 @@
         </w:r>
       </w:hyperlink>
     </w:p>
-    <w:bookmarkEnd w:id="49"/>
-    <w:bookmarkStart w:id="52" w:name="fellowships-and-awards"/>
+    <w:bookmarkEnd w:id="50"/>
+    <w:bookmarkStart w:id="53" w:name="fellowships-and-awards"/>
     <w:p>
       <w:pPr>
         <w:pStyle w:val="Heading2"/>
@@ -1109,7 +1150,7 @@
       <w:r>
         <w:t xml:space="preserve"> </w:t>
       </w:r>
-      <w:hyperlink r:id="rId50">
+      <w:hyperlink r:id="rId51">
         <w:r>
           <w:rPr>
             <w:rStyle w:val="Hyperlink"/>
@@ -1126,7 +1167,7 @@
       <w:r>
         <w:t xml:space="preserve"> </w:t>
       </w:r>
-      <w:hyperlink r:id="rId51">
+      <w:hyperlink r:id="rId52">
         <w:r>
           <w:rPr>
             <w:rStyle w:val="Hyperlink"/>
@@ -1220,8 +1261,8 @@
         <w:t xml:space="preserve">Student Council and ISMB/ECCB conference 2013 Berlin, Germany.</w:t>
       </w:r>
     </w:p>
-    <w:bookmarkEnd w:id="52"/>
-    <w:bookmarkStart w:id="61" w:name="posters-and-software"/>
+    <w:bookmarkEnd w:id="53"/>
+    <w:bookmarkStart w:id="62" w:name="posters-and-software"/>
     <w:p>
       <w:pPr>
         <w:pStyle w:val="Heading2"/>
@@ -1250,7 +1291,7 @@
       <w:r>
         <w:t xml:space="preserve"> </w:t>
       </w:r>
-      <w:hyperlink r:id="rId53">
+      <w:hyperlink r:id="rId54">
         <w:r>
           <w:rPr>
             <w:rStyle w:val="Hyperlink"/>
@@ -1282,7 +1323,7 @@
       <w:r>
         <w:t xml:space="preserve"> </w:t>
       </w:r>
-      <w:hyperlink r:id="rId54">
+      <w:hyperlink r:id="rId55">
         <w:r>
           <w:rPr>
             <w:rStyle w:val="Hyperlink"/>
@@ -1293,7 +1334,7 @@
       <w:r>
         <w:t xml:space="preserve"> </w:t>
       </w:r>
-      <w:hyperlink r:id="rId55">
+      <w:hyperlink r:id="rId56">
         <w:r>
           <w:rPr>
             <w:rStyle w:val="Hyperlink"/>
@@ -1325,7 +1366,7 @@
       <w:r>
         <w:t xml:space="preserve"> </w:t>
       </w:r>
-      <w:hyperlink r:id="rId56">
+      <w:hyperlink r:id="rId57">
         <w:r>
           <w:rPr>
             <w:rStyle w:val="Hyperlink"/>
@@ -1357,7 +1398,7 @@
       <w:r>
         <w:t xml:space="preserve"> </w:t>
       </w:r>
-      <w:hyperlink r:id="rId57">
+      <w:hyperlink r:id="rId58">
         <w:r>
           <w:rPr>
             <w:rStyle w:val="Hyperlink"/>
@@ -1386,7 +1427,7 @@
       <w:r>
         <w:t xml:space="preserve"> </w:t>
       </w:r>
-      <w:hyperlink r:id="rId58">
+      <w:hyperlink r:id="rId59">
         <w:r>
           <w:rPr>
             <w:rStyle w:val="Hyperlink"/>
@@ -1415,7 +1456,7 @@
       <w:r>
         <w:t xml:space="preserve"> </w:t>
       </w:r>
-      <w:hyperlink r:id="rId59">
+      <w:hyperlink r:id="rId60">
         <w:r>
           <w:rPr>
             <w:rStyle w:val="Hyperlink"/>
@@ -1453,7 +1494,7 @@
       <w:r>
         <w:t xml:space="preserve"> </w:t>
       </w:r>
-      <w:hyperlink r:id="rId60">
+      <w:hyperlink r:id="rId61">
         <w:r>
           <w:rPr>
             <w:rStyle w:val="Hyperlink"/>
@@ -1465,8 +1506,8 @@
         <w:t xml:space="preserve">.</w:t>
       </w:r>
     </w:p>
-    <w:bookmarkEnd w:id="61"/>
-    <w:bookmarkStart w:id="70" w:name="leadership-and-management-experience"/>
+    <w:bookmarkEnd w:id="62"/>
+    <w:bookmarkStart w:id="71" w:name="leadership-and-management-experience"/>
     <w:p>
       <w:pPr>
         <w:pStyle w:val="Heading2"/>
@@ -1483,7 +1524,7 @@
         </w:numPr>
         <w:pStyle w:val="Compact"/>
       </w:pPr>
-      <w:hyperlink r:id="rId62">
+      <w:hyperlink r:id="rId63">
         <w:r>
           <w:rPr>
             <w:rStyle w:val="Hyperlink"/>
@@ -1501,7 +1542,7 @@
         <w:pStyle w:val="Compact"/>
       </w:pPr>
       <w:r>
-        <w:t xml:space="preserve">Member 2021-</w:t>
+        <w:t xml:space="preserve">Member 2021-Present</w:t>
       </w:r>
     </w:p>
     <w:p>
@@ -1524,7 +1565,7 @@
         </w:numPr>
         <w:pStyle w:val="Compact"/>
       </w:pPr>
-      <w:hyperlink r:id="rId63">
+      <w:hyperlink r:id="rId64">
         <w:r>
           <w:rPr>
             <w:rStyle w:val="Hyperlink"/>
@@ -1565,7 +1606,7 @@
         </w:numPr>
         <w:pStyle w:val="Compact"/>
       </w:pPr>
-      <w:hyperlink r:id="rId64">
+      <w:hyperlink r:id="rId65">
         <w:r>
           <w:rPr>
             <w:rStyle w:val="Hyperlink"/>
@@ -1642,7 +1683,7 @@
         </w:numPr>
         <w:pStyle w:val="Compact"/>
       </w:pPr>
-      <w:hyperlink r:id="rId65">
+      <w:hyperlink r:id="rId66">
         <w:r>
           <w:rPr>
             <w:rStyle w:val="Hyperlink"/>
@@ -1695,7 +1736,7 @@
         </w:numPr>
         <w:pStyle w:val="Compact"/>
       </w:pPr>
-      <w:hyperlink r:id="rId66">
+      <w:hyperlink r:id="rId67">
         <w:r>
           <w:rPr>
             <w:rStyle w:val="Hyperlink"/>
@@ -1748,7 +1789,7 @@
         </w:numPr>
         <w:pStyle w:val="Compact"/>
       </w:pPr>
-      <w:hyperlink r:id="rId67">
+      <w:hyperlink r:id="rId68">
         <w:r>
           <w:rPr>
             <w:rStyle w:val="Hyperlink"/>
@@ -1789,7 +1830,7 @@
         </w:numPr>
         <w:pStyle w:val="Compact"/>
       </w:pPr>
-      <w:hyperlink r:id="rId68">
+      <w:hyperlink r:id="rId69">
         <w:r>
           <w:rPr>
             <w:rStyle w:val="Hyperlink"/>
@@ -1842,7 +1883,7 @@
         </w:numPr>
         <w:pStyle w:val="Compact"/>
       </w:pPr>
-      <w:hyperlink r:id="rId69">
+      <w:hyperlink r:id="rId70">
         <w:r>
           <w:rPr>
             <w:rStyle w:val="Hyperlink"/>
@@ -1947,8 +1988,8 @@
         <w:t xml:space="preserve">Interviewer at large and small event settings</w:t>
       </w:r>
     </w:p>
-    <w:bookmarkEnd w:id="70"/>
-    <w:bookmarkStart w:id="77" w:name="mentoring-tutoring-and-writing"/>
+    <w:bookmarkEnd w:id="71"/>
+    <w:bookmarkStart w:id="78" w:name="mentoring-tutoring-and-writing"/>
     <w:p>
       <w:pPr>
         <w:pStyle w:val="Heading2"/>
@@ -1977,7 +2018,7 @@
         </w:numPr>
         <w:pStyle w:val="Compact"/>
       </w:pPr>
-      <w:hyperlink r:id="rId71">
+      <w:hyperlink r:id="rId72">
         <w:r>
           <w:rPr>
             <w:rStyle w:val="Hyperlink"/>
@@ -2012,7 +2053,7 @@
         </w:numPr>
         <w:pStyle w:val="Compact"/>
       </w:pPr>
-      <w:hyperlink r:id="rId72">
+      <w:hyperlink r:id="rId73">
         <w:r>
           <w:rPr>
             <w:rStyle w:val="Hyperlink"/>
@@ -2035,7 +2076,7 @@
       <w:r>
         <w:t xml:space="preserve"> </w:t>
       </w:r>
-      <w:hyperlink r:id="rId73">
+      <w:hyperlink r:id="rId74">
         <w:r>
           <w:rPr>
             <w:rStyle w:val="Hyperlink"/>
@@ -2094,7 +2135,7 @@
         </w:numPr>
         <w:pStyle w:val="Compact"/>
       </w:pPr>
-      <w:hyperlink r:id="rId74">
+      <w:hyperlink r:id="rId75">
         <w:r>
           <w:rPr>
             <w:rStyle w:val="Hyperlink"/>
@@ -2138,7 +2179,7 @@
         </w:numPr>
         <w:pStyle w:val="Compact"/>
       </w:pPr>
-      <w:hyperlink r:id="rId75">
+      <w:hyperlink r:id="rId76">
         <w:r>
           <w:rPr>
             <w:rStyle w:val="Hyperlink"/>
@@ -2185,7 +2226,7 @@
       <w:r>
         <w:t xml:space="preserve"> </w:t>
       </w:r>
-      <w:hyperlink r:id="rId76">
+      <w:hyperlink r:id="rId77">
         <w:r>
           <w:rPr>
             <w:rStyle w:val="Hyperlink"/>
@@ -2254,8 +2295,8 @@
         <w:t xml:space="preserve">Genetics Study Group Leader, Center for Excellence in Teaching and Learning, University of Rochester.</w:t>
       </w:r>
     </w:p>
-    <w:bookmarkEnd w:id="77"/>
-    <w:bookmarkStart w:id="97" w:name="conferences-and-hackathons"/>
+    <w:bookmarkEnd w:id="78"/>
+    <w:bookmarkStart w:id="98" w:name="conferences-and-hackathons"/>
     <w:p>
       <w:pPr>
         <w:pStyle w:val="Heading2"/>
@@ -2271,7 +2312,7 @@
           <w:numId w:val="1025"/>
         </w:numPr>
       </w:pPr>
-      <w:hyperlink r:id="rId78">
+      <w:hyperlink r:id="rId79">
         <w:r>
           <w:rPr>
             <w:rStyle w:val="Hyperlink"/>
@@ -2306,7 +2347,7 @@
       <w:r>
         <w:t xml:space="preserve"> </w:t>
       </w:r>
-      <w:hyperlink r:id="rId79">
+      <w:hyperlink r:id="rId80">
         <w:r>
           <w:rPr>
             <w:rStyle w:val="Hyperlink"/>
@@ -2323,7 +2364,7 @@
       <w:r>
         <w:t xml:space="preserve"> </w:t>
       </w:r>
-      <w:hyperlink r:id="rId80">
+      <w:hyperlink r:id="rId81">
         <w:r>
           <w:rPr>
             <w:rStyle w:val="Hyperlink"/>
@@ -2342,7 +2383,7 @@
           <w:numId w:val="1025"/>
         </w:numPr>
       </w:pPr>
-      <w:hyperlink r:id="rId81">
+      <w:hyperlink r:id="rId82">
         <w:r>
           <w:rPr>
             <w:rStyle w:val="Hyperlink"/>
@@ -2365,7 +2406,7 @@
       <w:r>
         <w:t xml:space="preserve"> </w:t>
       </w:r>
-      <w:hyperlink r:id="rId82">
+      <w:hyperlink r:id="rId83">
         <w:r>
           <w:rPr>
             <w:rStyle w:val="Hyperlink"/>
@@ -2384,7 +2425,7 @@
           <w:numId w:val="1025"/>
         </w:numPr>
       </w:pPr>
-      <w:hyperlink r:id="rId83">
+      <w:hyperlink r:id="rId84">
         <w:r>
           <w:rPr>
             <w:rStyle w:val="Hyperlink"/>
@@ -2407,7 +2448,7 @@
       <w:r>
         <w:t xml:space="preserve"> </w:t>
       </w:r>
-      <w:hyperlink r:id="rId84">
+      <w:hyperlink r:id="rId85">
         <w:r>
           <w:rPr>
             <w:rStyle w:val="Hyperlink"/>
@@ -2426,7 +2467,7 @@
           <w:numId w:val="1025"/>
         </w:numPr>
       </w:pPr>
-      <w:hyperlink r:id="rId85">
+      <w:hyperlink r:id="rId86">
         <w:r>
           <w:rPr>
             <w:rStyle w:val="Hyperlink"/>
@@ -2477,7 +2518,7 @@
           <w:numId w:val="1025"/>
         </w:numPr>
       </w:pPr>
-      <w:hyperlink r:id="rId86">
+      <w:hyperlink r:id="rId87">
         <w:r>
           <w:rPr>
             <w:rStyle w:val="Hyperlink"/>
@@ -2512,7 +2553,7 @@
       <w:r>
         <w:t xml:space="preserve"> </w:t>
       </w:r>
-      <w:hyperlink r:id="rId87">
+      <w:hyperlink r:id="rId88">
         <w:r>
           <w:rPr>
             <w:rStyle w:val="Hyperlink"/>
@@ -2531,7 +2572,7 @@
           <w:numId w:val="1025"/>
         </w:numPr>
       </w:pPr>
-      <w:hyperlink r:id="rId88">
+      <w:hyperlink r:id="rId89">
         <w:r>
           <w:rPr>
             <w:rStyle w:val="Hyperlink"/>
@@ -2566,78 +2607,78 @@
       <w:r>
         <w:t xml:space="preserve"> </w:t>
       </w:r>
+      <w:hyperlink r:id="rId90">
+        <w:r>
+          <w:rPr>
+            <w:rStyle w:val="Hyperlink"/>
+          </w:rPr>
+          <w:t xml:space="preserve">OMOPOmics</w:t>
+        </w:r>
+      </w:hyperlink>
+      <w:r>
+        <w:t xml:space="preserve"> </w:t>
+      </w:r>
+      <w:r>
+        <w:t xml:space="preserve">and R package</w:t>
+      </w:r>
+      <w:r>
+        <w:t xml:space="preserve"> </w:t>
+      </w:r>
+      <w:hyperlink r:id="rId85">
+        <w:r>
+          <w:rPr>
+            <w:rStyle w:val="Hyperlink"/>
+          </w:rPr>
+          <w:t xml:space="preserve">ROMOPOmics</w:t>
+        </w:r>
+      </w:hyperlink>
+      <w:r>
+        <w:t xml:space="preserve"> </w:t>
+      </w:r>
+      <w:r>
+        <w:t xml:space="preserve">github repository.</w:t>
+      </w:r>
+    </w:p>
+    <w:p>
+      <w:pPr>
+        <w:numPr>
+          <w:ilvl w:val="0"/>
+          <w:numId w:val="1025"/>
+        </w:numPr>
+      </w:pPr>
+      <w:hyperlink r:id="rId91">
+        <w:r>
+          <w:rPr>
+            <w:rStyle w:val="Hyperlink"/>
+          </w:rPr>
+          <w:t xml:space="preserve">CSHL Biological Data Science meeting November 2018.</w:t>
+        </w:r>
+      </w:hyperlink>
+    </w:p>
+    <w:p>
+      <w:pPr>
+        <w:numPr>
+          <w:ilvl w:val="0"/>
+          <w:numId w:val="1025"/>
+        </w:numPr>
+      </w:pPr>
+      <w:hyperlink r:id="rId51">
+        <w:r>
+          <w:rPr>
+            <w:rStyle w:val="Hyperlink"/>
+          </w:rPr>
+          <w:t xml:space="preserve">OHDSI 2018 Symposium</w:t>
+        </w:r>
+      </w:hyperlink>
+    </w:p>
+    <w:p>
+      <w:pPr>
+        <w:numPr>
+          <w:ilvl w:val="0"/>
+          <w:numId w:val="1025"/>
+        </w:numPr>
+      </w:pPr>
       <w:hyperlink r:id="rId89">
-        <w:r>
-          <w:rPr>
-            <w:rStyle w:val="Hyperlink"/>
-          </w:rPr>
-          <w:t xml:space="preserve">OMOPOmics</w:t>
-        </w:r>
-      </w:hyperlink>
-      <w:r>
-        <w:t xml:space="preserve"> </w:t>
-      </w:r>
-      <w:r>
-        <w:t xml:space="preserve">and R package</w:t>
-      </w:r>
-      <w:r>
-        <w:t xml:space="preserve"> </w:t>
-      </w:r>
-      <w:hyperlink r:id="rId84">
-        <w:r>
-          <w:rPr>
-            <w:rStyle w:val="Hyperlink"/>
-          </w:rPr>
-          <w:t xml:space="preserve">ROMOPOmics</w:t>
-        </w:r>
-      </w:hyperlink>
-      <w:r>
-        <w:t xml:space="preserve"> </w:t>
-      </w:r>
-      <w:r>
-        <w:t xml:space="preserve">github repository.</w:t>
-      </w:r>
-    </w:p>
-    <w:p>
-      <w:pPr>
-        <w:numPr>
-          <w:ilvl w:val="0"/>
-          <w:numId w:val="1025"/>
-        </w:numPr>
-      </w:pPr>
-      <w:hyperlink r:id="rId90">
-        <w:r>
-          <w:rPr>
-            <w:rStyle w:val="Hyperlink"/>
-          </w:rPr>
-          <w:t xml:space="preserve">CSHL Biological Data Science meeting November 2018.</w:t>
-        </w:r>
-      </w:hyperlink>
-    </w:p>
-    <w:p>
-      <w:pPr>
-        <w:numPr>
-          <w:ilvl w:val="0"/>
-          <w:numId w:val="1025"/>
-        </w:numPr>
-      </w:pPr>
-      <w:hyperlink r:id="rId50">
-        <w:r>
-          <w:rPr>
-            <w:rStyle w:val="Hyperlink"/>
-          </w:rPr>
-          <w:t xml:space="preserve">OHDSI 2018 Symposium</w:t>
-        </w:r>
-      </w:hyperlink>
-    </w:p>
-    <w:p>
-      <w:pPr>
-        <w:numPr>
-          <w:ilvl w:val="0"/>
-          <w:numId w:val="1025"/>
-        </w:numPr>
-      </w:pPr>
-      <w:hyperlink r:id="rId88">
         <w:r>
           <w:rPr>
             <w:rStyle w:val="Hyperlink"/>
@@ -2672,7 +2713,7 @@
       <w:r>
         <w:t xml:space="preserve"> </w:t>
       </w:r>
-      <w:hyperlink r:id="rId91">
+      <w:hyperlink r:id="rId92">
         <w:r>
           <w:rPr>
             <w:rStyle w:val="Hyperlink"/>
@@ -2694,7 +2735,7 @@
           <w:numId w:val="1025"/>
         </w:numPr>
       </w:pPr>
-      <w:hyperlink r:id="rId92">
+      <w:hyperlink r:id="rId93">
         <w:r>
           <w:rPr>
             <w:rStyle w:val="Hyperlink"/>
@@ -2710,7 +2751,7 @@
           <w:numId w:val="1025"/>
         </w:numPr>
       </w:pPr>
-      <w:hyperlink r:id="rId93">
+      <w:hyperlink r:id="rId94">
         <w:r>
           <w:rPr>
             <w:rStyle w:val="Hyperlink"/>
@@ -2732,7 +2773,7 @@
       <w:r>
         <w:t xml:space="preserve"> </w:t>
       </w:r>
-      <w:hyperlink r:id="rId59">
+      <w:hyperlink r:id="rId60">
         <w:r>
           <w:rPr>
             <w:rStyle w:val="Hyperlink"/>
@@ -2752,7 +2793,7 @@
           <w:numId w:val="1025"/>
         </w:numPr>
       </w:pPr>
-      <w:hyperlink r:id="rId94">
+      <w:hyperlink r:id="rId95">
         <w:r>
           <w:rPr>
             <w:rStyle w:val="Hyperlink"/>
@@ -2768,7 +2809,7 @@
           <w:numId w:val="1025"/>
         </w:numPr>
       </w:pPr>
-      <w:hyperlink r:id="rId95">
+      <w:hyperlink r:id="rId96">
         <w:r>
           <w:rPr>
             <w:rStyle w:val="Hyperlink"/>
@@ -2795,7 +2836,7 @@
           <w:numId w:val="1025"/>
         </w:numPr>
       </w:pPr>
-      <w:hyperlink r:id="rId96">
+      <w:hyperlink r:id="rId97">
         <w:r>
           <w:rPr>
             <w:rStyle w:val="Hyperlink"/>
@@ -2827,8 +2868,8 @@
         <w:t xml:space="preserve">.</w:t>
       </w:r>
     </w:p>
-    <w:bookmarkEnd w:id="97"/>
-    <w:bookmarkStart w:id="106" w:name="talks-and-panels"/>
+    <w:bookmarkEnd w:id="98"/>
+    <w:bookmarkStart w:id="107" w:name="talks-and-panels"/>
     <w:p>
       <w:pPr>
         <w:pStyle w:val="Heading2"/>
@@ -2911,7 +2952,7 @@
       <w:r>
         <w:t xml:space="preserve"> </w:t>
       </w:r>
-      <w:hyperlink r:id="rId98">
+      <w:hyperlink r:id="rId99">
         <w:r>
           <w:rPr>
             <w:rStyle w:val="Hyperlink"/>
@@ -2946,7 +2987,7 @@
       <w:r>
         <w:t xml:space="preserve"> </w:t>
       </w:r>
-      <w:hyperlink r:id="rId99">
+      <w:hyperlink r:id="rId100">
         <w:r>
           <w:rPr>
             <w:rStyle w:val="Hyperlink"/>
@@ -3002,7 +3043,7 @@
       <w:r>
         <w:t xml:space="preserve"> </w:t>
       </w:r>
-      <w:hyperlink r:id="rId100">
+      <w:hyperlink r:id="rId101">
         <w:r>
           <w:rPr>
             <w:rStyle w:val="Hyperlink"/>
@@ -3016,7 +3057,7 @@
       <w:r>
         <w:t xml:space="preserve"> </w:t>
       </w:r>
-      <w:hyperlink r:id="rId101">
+      <w:hyperlink r:id="rId102">
         <w:r>
           <w:rPr>
             <w:rStyle w:val="Hyperlink"/>
@@ -3054,7 +3095,7 @@
       <w:r>
         <w:t xml:space="preserve"> </w:t>
       </w:r>
-      <w:hyperlink r:id="rId102">
+      <w:hyperlink r:id="rId103">
         <w:r>
           <w:rPr>
             <w:rStyle w:val="Hyperlink"/>
@@ -3074,7 +3115,7 @@
         </w:numPr>
         <w:pStyle w:val="Compact"/>
       </w:pPr>
-      <w:hyperlink r:id="rId103">
+      <w:hyperlink r:id="rId104">
         <w:r>
           <w:rPr>
             <w:rStyle w:val="Hyperlink"/>
@@ -3106,7 +3147,7 @@
         </w:numPr>
         <w:pStyle w:val="Compact"/>
       </w:pPr>
-      <w:hyperlink r:id="rId104">
+      <w:hyperlink r:id="rId105">
         <w:r>
           <w:rPr>
             <w:rStyle w:val="Hyperlink"/>
@@ -3153,7 +3194,7 @@
       <w:r>
         <w:t xml:space="preserve"> </w:t>
       </w:r>
-      <w:hyperlink r:id="rId105">
+      <w:hyperlink r:id="rId106">
         <w:r>
           <w:rPr>
             <w:rStyle w:val="Hyperlink"/>
@@ -3177,8 +3218,8 @@
         <w:t xml:space="preserve">NIDDK Undergraduate Step-Up Judge, NIH, Bethesda MD, August 2015.</w:t>
       </w:r>
     </w:p>
-    <w:bookmarkEnd w:id="106"/>
-    <w:bookmarkStart w:id="107" w:name="professional-memberships"/>
+    <w:bookmarkEnd w:id="107"/>
+    <w:bookmarkStart w:id="108" w:name="professional-memberships"/>
     <w:p>
       <w:pPr>
         <w:pStyle w:val="Heading2"/>
@@ -3223,7 +3264,7 @@
         <w:t xml:space="preserve">American Medical Informatics Association, 2017-2018.</w:t>
       </w:r>
     </w:p>
-    <w:bookmarkEnd w:id="107"/>
+    <w:bookmarkEnd w:id="108"/>
     <w:sectPr/>
   </w:body>
 </w:document>

</xml_diff>